<commit_message>
Clean up final 3 assessment files
- Revision Checkpoints: 4-line title, 3-column rubric (2×5=10), kept Tips/Why sections, clarified Lightning Talk is optional/additional, removed dates and late policy
- Teaching & Collaboration Reflection: 4-line title, fixed section headers (3=assessed, 4=submission), removed Looking Ahead, cleaned submission text
- Revised Field Lesson Unit: 4-line title, converted Evaluation Criteria into 3-column rubric (9×5=45), removed specific dates
</commit_message>
<xml_diff>
--- a/Assessments/Revised Field Lesson Unit.docx
+++ b/Assessments/Revised Field Lesson Unit.docx
@@ -9,62 +9,17 @@
       </w:pPr>
       <w:r>
         <w:rPr>
-          <w:rFonts w:ascii="Inter" w:hAnsi="Inter"/>
-        </w:rPr>
-        <w:t xml:space="preserve">Assignment 08: Revised Field Lesson Unit</w:t>
-      </w:r>
-    </w:p>
-    <w:p>
-      <w:pPr>
-        <w:pStyle w:val="FirstParagraph"/>
-      </w:pPr>
-      <w:r>
-        <w:rPr>
-          <w:bCs/>
-          <w:rFonts w:ascii="Inter" w:hAnsi="Inter"/>
           <w:b/>
-          <w:color w:val="0F4761"/>
-        </w:rPr>
-        <w:t xml:space="preserve">Total Points:</w:t>
-      </w:r>
-      <w:r>
-        <w:rPr>
-          <w:rFonts w:ascii="Inter" w:hAnsi="Inter"/>
-        </w:rPr>
-        <w:t xml:space="preserve"> </w:t>
-      </w:r>
-      <w:r>
-        <w:rPr>
-          <w:rFonts w:ascii="Inter" w:hAnsi="Inter"/>
-        </w:rPr>
-        <w:t xml:space="preserve">50</w:t>
-      </w:r>
-      <w:r>
-        <w:rPr>
-          <w:rFonts w:ascii="Inter" w:hAnsi="Inter"/>
-        </w:rPr>
+          <w:color w:val="000000"/>
+          <w:sz w:val="24"/>
+        </w:rPr>
+        <w:t>Revised Field Lesson Unit</w:t>
         <w:br/>
-      </w:r>
-      <w:r>
-        <w:rPr>
-          <w:bCs/>
-          <w:rFonts w:ascii="Inter" w:hAnsi="Inter"/>
-          <w:b/>
-          <w:color w:val="0F4761"/>
-        </w:rPr>
-        <w:t xml:space="preserve">Due Date:</w:t>
-      </w:r>
-      <w:r>
-        <w:rPr>
-          <w:rFonts w:ascii="Inter" w:hAnsi="Inter"/>
-        </w:rPr>
-        <w:t xml:space="preserve"> </w:t>
-      </w:r>
-      <w:r>
-        <w:rPr>
-          <w:rFonts w:ascii="Inter" w:hAnsi="Inter"/>
-        </w:rPr>
-        <w:t xml:space="preserve">Monday, May 11, 11:59 PM (Finals Week)</w:t>
+        <w:t>TCE 486/586A</w:t>
+        <w:br/>
+        <w:t>Spring 2026 (Edwards)</w:t>
+        <w:br/>
+        <w:t>50 points possible</w:t>
       </w:r>
     </w:p>
     <w:bookmarkStart w:id="20" w:name="overview"/>
@@ -1723,893 +1678,407 @@
       </w:pPr>
       <w:r>
         <w:rPr>
-          <w:rFonts w:ascii="Inter" w:hAnsi="Inter"/>
-        </w:rPr>
-        <w:t xml:space="preserve">Evaluation Criteria</w:t>
-      </w:r>
-    </w:p>
-    <w:bookmarkStart w:id="26" w:name="revised-lessons-15-points"/>
-    <w:p>
-      <w:pPr>
-        <w:pStyle w:val="Heading3"/>
-      </w:pPr>
-      <w:r>
-        <w:rPr>
-          <w:rFonts w:ascii="Inter" w:hAnsi="Inter"/>
-        </w:rPr>
-        <w:t xml:space="preserve">Revised Lessons (15 points)</w:t>
-      </w:r>
-    </w:p>
-    <w:p>
-      <w:pPr>
-        <w:numPr>
-          <w:ilvl w:val="0"/>
-          <w:numId w:val="1001"/>
-        </w:numPr>
-        <w:pStyle w:val="Compact"/>
-      </w:pPr>
-      <w:r>
-        <w:rPr>
-          <w:bCs/>
-          <w:rFonts w:ascii="Inter" w:hAnsi="Inter"/>
           <w:b/>
           <w:color w:val="0F4761"/>
         </w:rPr>
-        <w:t xml:space="preserve">Completeness and polish</w:t>
-      </w:r>
-      <w:r>
-        <w:rPr>
-          <w:rFonts w:ascii="Inter" w:hAnsi="Inter"/>
-        </w:rPr>
-        <w:t xml:space="preserve"> </w:t>
-      </w:r>
-      <w:r>
-        <w:rPr>
-          <w:rFonts w:ascii="Inter" w:hAnsi="Inter"/>
-        </w:rPr>
-        <w:t xml:space="preserve">(5 points): All lessons are thorough,</w:t>
-      </w:r>
-      <w:r>
-        <w:rPr>
-          <w:rFonts w:ascii="Inter" w:hAnsi="Inter"/>
-        </w:rPr>
-        <w:t xml:space="preserve"> </w:t>
-      </w:r>
-      <w:r>
-        <w:rPr>
-          <w:rFonts w:ascii="Inter" w:hAnsi="Inter"/>
-        </w:rPr>
-        <w:t xml:space="preserve">well-organized, and professionally presented</w:t>
-      </w:r>
-    </w:p>
-    <w:p>
-      <w:pPr>
-        <w:numPr>
-          <w:ilvl w:val="0"/>
-          <w:numId w:val="1001"/>
-        </w:numPr>
-        <w:pStyle w:val="Compact"/>
-      </w:pPr>
-      <w:r>
-        <w:rPr>
-          <w:bCs/>
-          <w:rFonts w:ascii="Inter" w:hAnsi="Inter"/>
-          <w:b/>
-          <w:color w:val="0F4761"/>
-        </w:rPr>
-        <w:t xml:space="preserve">Inquiry depth</w:t>
-      </w:r>
-      <w:r>
-        <w:rPr>
-          <w:rFonts w:ascii="Inter" w:hAnsi="Inter"/>
-        </w:rPr>
-        <w:t xml:space="preserve"> </w:t>
-      </w:r>
-      <w:r>
-        <w:rPr>
-          <w:rFonts w:ascii="Inter" w:hAnsi="Inter"/>
-        </w:rPr>
-        <w:t xml:space="preserve">(5 points): Lessons demonstrate sophisticated</w:t>
-      </w:r>
-      <w:r>
-        <w:rPr>
-          <w:rFonts w:ascii="Inter" w:hAnsi="Inter"/>
-        </w:rPr>
-        <w:t xml:space="preserve"> </w:t>
-      </w:r>
-      <w:r>
-        <w:rPr>
-          <w:rFonts w:ascii="Inter" w:hAnsi="Inter"/>
-        </w:rPr>
-        <w:t xml:space="preserve">understanding of inquiry teaching across multiple dimensions</w:t>
-      </w:r>
-    </w:p>
-    <w:p>
-      <w:pPr>
-        <w:numPr>
-          <w:ilvl w:val="0"/>
-          <w:numId w:val="1001"/>
-        </w:numPr>
-        <w:pStyle w:val="Compact"/>
-      </w:pPr>
-      <w:r>
-        <w:rPr>
-          <w:bCs/>
-          <w:rFonts w:ascii="Inter" w:hAnsi="Inter"/>
-          <w:b/>
-          <w:color w:val="0F4761"/>
-        </w:rPr>
-        <w:t xml:space="preserve">Integration of feedback</w:t>
-      </w:r>
-      <w:r>
-        <w:rPr>
-          <w:rFonts w:ascii="Inter" w:hAnsi="Inter"/>
-        </w:rPr>
-        <w:t xml:space="preserve"> </w:t>
-      </w:r>
-      <w:r>
-        <w:rPr>
-          <w:rFonts w:ascii="Inter" w:hAnsi="Inter"/>
-        </w:rPr>
-        <w:t xml:space="preserve">(5 points): Clear evidence that workshop</w:t>
-      </w:r>
-      <w:r>
-        <w:rPr>
-          <w:rFonts w:ascii="Inter" w:hAnsi="Inter"/>
-        </w:rPr>
-        <w:t xml:space="preserve"> </w:t>
-      </w:r>
-      <w:r>
-        <w:rPr>
-          <w:rFonts w:ascii="Inter" w:hAnsi="Inter"/>
-        </w:rPr>
-        <w:t xml:space="preserve">feedback and peer review shaped meaningful revisions</w:t>
-      </w:r>
-    </w:p>
+        <w:t>3. How will my work be assessed?</w:t>
+      </w:r>
+    </w:p>
+    <w:bookmarkStart w:id="26" w:name="revised-lessons-15-points"/>
     <w:bookmarkEnd w:id="26"/>
     <w:bookmarkStart w:id="27" w:name="unit-rationale-15-points"/>
-    <w:p>
-      <w:pPr>
-        <w:pStyle w:val="Heading3"/>
-      </w:pPr>
-      <w:r>
-        <w:rPr>
-          <w:rFonts w:ascii="Inter" w:hAnsi="Inter"/>
-        </w:rPr>
-        <w:t xml:space="preserve">Unit Rationale (15 points)</w:t>
-      </w:r>
-    </w:p>
-    <w:p>
-      <w:pPr>
-        <w:numPr>
-          <w:ilvl w:val="0"/>
-          <w:numId w:val="1002"/>
-        </w:numPr>
-        <w:pStyle w:val="Compact"/>
-      </w:pPr>
-      <w:r>
-        <w:rPr>
-          <w:bCs/>
-          <w:rFonts w:ascii="Inter" w:hAnsi="Inter"/>
-          <w:b/>
-          <w:color w:val="0F4761"/>
-        </w:rPr>
-        <w:t xml:space="preserve">Unit coherence</w:t>
-      </w:r>
-      <w:r>
-        <w:rPr>
-          <w:rFonts w:ascii="Inter" w:hAnsi="Inter"/>
-        </w:rPr>
-        <w:t xml:space="preserve"> </w:t>
-      </w:r>
-      <w:r>
-        <w:rPr>
-          <w:rFonts w:ascii="Inter" w:hAnsi="Inter"/>
-        </w:rPr>
-        <w:t xml:space="preserve">(3 points): Lessons connect to each other and</w:t>
-      </w:r>
-      <w:r>
-        <w:rPr>
-          <w:rFonts w:ascii="Inter" w:hAnsi="Inter"/>
-        </w:rPr>
-        <w:t xml:space="preserve"> </w:t>
-      </w:r>
-      <w:r>
-        <w:rPr>
-          <w:rFonts w:ascii="Inter" w:hAnsi="Inter"/>
-        </w:rPr>
-        <w:t xml:space="preserve">build toward meaningful learning</w:t>
-      </w:r>
-    </w:p>
-    <w:p>
-      <w:pPr>
-        <w:numPr>
-          <w:ilvl w:val="0"/>
-          <w:numId w:val="1002"/>
-        </w:numPr>
-        <w:pStyle w:val="Compact"/>
-      </w:pPr>
-      <w:r>
-        <w:rPr>
-          <w:bCs/>
-          <w:rFonts w:ascii="Inter" w:hAnsi="Inter"/>
-          <w:b/>
-          <w:color w:val="0F4761"/>
-        </w:rPr>
-        <w:t xml:space="preserve">Theoretical grounding</w:t>
-      </w:r>
-      <w:r>
-        <w:rPr>
-          <w:rFonts w:ascii="Inter" w:hAnsi="Inter"/>
-        </w:rPr>
-        <w:t xml:space="preserve"> </w:t>
-      </w:r>
-      <w:r>
-        <w:rPr>
-          <w:rFonts w:ascii="Inter" w:hAnsi="Inter"/>
-        </w:rPr>
-        <w:t xml:space="preserve">(5 points): Strong connections to course</w:t>
-      </w:r>
-      <w:r>
-        <w:rPr>
-          <w:rFonts w:ascii="Inter" w:hAnsi="Inter"/>
-        </w:rPr>
-        <w:t xml:space="preserve"> </w:t>
-      </w:r>
-      <w:r>
-        <w:rPr>
-          <w:rFonts w:ascii="Inter" w:hAnsi="Inter"/>
-        </w:rPr>
-        <w:t xml:space="preserve">frameworks and readings with specific examples</w:t>
-      </w:r>
-    </w:p>
-    <w:p>
-      <w:pPr>
-        <w:numPr>
-          <w:ilvl w:val="0"/>
-          <w:numId w:val="1002"/>
-        </w:numPr>
-        <w:pStyle w:val="Compact"/>
-      </w:pPr>
-      <w:r>
-        <w:rPr>
-          <w:bCs/>
-          <w:rFonts w:ascii="Inter" w:hAnsi="Inter"/>
-          <w:b/>
-          <w:color w:val="0F4761"/>
-        </w:rPr>
-        <w:t xml:space="preserve">Reflection depth</w:t>
-      </w:r>
-      <w:r>
-        <w:rPr>
-          <w:rFonts w:ascii="Inter" w:hAnsi="Inter"/>
-        </w:rPr>
-        <w:t xml:space="preserve"> </w:t>
-      </w:r>
-      <w:r>
-        <w:rPr>
-          <w:rFonts w:ascii="Inter" w:hAnsi="Inter"/>
-        </w:rPr>
-        <w:t xml:space="preserve">(4 points): Thoughtful analysis of revision</w:t>
-      </w:r>
-      <w:r>
-        <w:rPr>
-          <w:rFonts w:ascii="Inter" w:hAnsi="Inter"/>
-        </w:rPr>
-        <w:t xml:space="preserve"> </w:t>
-      </w:r>
-      <w:r>
-        <w:rPr>
-          <w:rFonts w:ascii="Inter" w:hAnsi="Inter"/>
-        </w:rPr>
-        <w:t xml:space="preserve">journey and growth as teacher</w:t>
-      </w:r>
-    </w:p>
-    <w:p>
-      <w:pPr>
-        <w:numPr>
-          <w:ilvl w:val="0"/>
-          <w:numId w:val="1002"/>
-        </w:numPr>
-        <w:pStyle w:val="Compact"/>
-      </w:pPr>
-      <w:r>
-        <w:rPr>
-          <w:bCs/>
-          <w:rFonts w:ascii="Inter" w:hAnsi="Inter"/>
-          <w:b/>
-          <w:color w:val="0F4761"/>
-        </w:rPr>
-        <w:t xml:space="preserve">Writing quality</w:t>
-      </w:r>
-      <w:r>
-        <w:rPr>
-          <w:rFonts w:ascii="Inter" w:hAnsi="Inter"/>
-        </w:rPr>
-        <w:t xml:space="preserve"> </w:t>
-      </w:r>
-      <w:r>
-        <w:rPr>
-          <w:rFonts w:ascii="Inter" w:hAnsi="Inter"/>
-        </w:rPr>
-        <w:t xml:space="preserve">(3 points): Clear, organized, professional</w:t>
-      </w:r>
-      <w:r>
-        <w:rPr>
-          <w:rFonts w:ascii="Inter" w:hAnsi="Inter"/>
-        </w:rPr>
-        <w:t xml:space="preserve"> </w:t>
-      </w:r>
-      <w:r>
-        <w:rPr>
-          <w:rFonts w:ascii="Inter" w:hAnsi="Inter"/>
-        </w:rPr>
-        <w:t xml:space="preserve">academic writing</w:t>
-      </w:r>
-    </w:p>
     <w:bookmarkEnd w:id="27"/>
     <w:bookmarkStart w:id="28" w:name="engagement-showcase-5-points"/>
-    <w:p>
-      <w:pPr>
-        <w:pStyle w:val="Heading3"/>
-      </w:pPr>
-      <w:r>
-        <w:rPr>
-          <w:rFonts w:ascii="Inter" w:hAnsi="Inter"/>
-        </w:rPr>
-        <w:t xml:space="preserve">Engagement Showcase (5 points)</w:t>
-      </w:r>
-    </w:p>
-    <w:p>
-      <w:pPr>
-        <w:numPr>
-          <w:ilvl w:val="0"/>
-          <w:numId w:val="1003"/>
-        </w:numPr>
-        <w:pStyle w:val="Compact"/>
-      </w:pPr>
-      <w:r>
-        <w:rPr>
-          <w:bCs/>
-          <w:rFonts w:ascii="Inter" w:hAnsi="Inter"/>
-          <w:b/>
-          <w:color w:val="0F4761"/>
-        </w:rPr>
-        <w:t xml:space="preserve">Inquiry facilitation</w:t>
-      </w:r>
-      <w:r>
-        <w:rPr>
-          <w:rFonts w:ascii="Inter" w:hAnsi="Inter"/>
-        </w:rPr>
-        <w:t xml:space="preserve"> </w:t>
-      </w:r>
-      <w:r>
-        <w:rPr>
-          <w:rFonts w:ascii="Inter" w:hAnsi="Inter"/>
-        </w:rPr>
-        <w:t xml:space="preserve">(2 points): Successfully engaged class in</w:t>
-      </w:r>
-      <w:r>
-        <w:rPr>
-          <w:rFonts w:ascii="Inter" w:hAnsi="Inter"/>
-        </w:rPr>
-        <w:t xml:space="preserve"> </w:t>
-      </w:r>
-      <w:r>
-        <w:rPr>
-          <w:rFonts w:ascii="Inter" w:hAnsi="Inter"/>
-        </w:rPr>
-        <w:t xml:space="preserve">inquiry experience</w:t>
-      </w:r>
-    </w:p>
-    <w:p>
-      <w:pPr>
-        <w:numPr>
-          <w:ilvl w:val="0"/>
-          <w:numId w:val="1003"/>
-        </w:numPr>
-        <w:pStyle w:val="Compact"/>
-      </w:pPr>
-      <w:r>
-        <w:rPr>
-          <w:bCs/>
-          <w:rFonts w:ascii="Inter" w:hAnsi="Inter"/>
-          <w:b/>
-          <w:color w:val="0F4761"/>
-        </w:rPr>
-        <w:t xml:space="preserve">Pedagogical moves</w:t>
-      </w:r>
-      <w:r>
-        <w:rPr>
-          <w:rFonts w:ascii="Inter" w:hAnsi="Inter"/>
-        </w:rPr>
-        <w:t xml:space="preserve"> </w:t>
-      </w:r>
-      <w:r>
-        <w:rPr>
-          <w:rFonts w:ascii="Inter" w:hAnsi="Inter"/>
-        </w:rPr>
-        <w:t xml:space="preserve">(2 points): Demonstrated clear teaching</w:t>
-      </w:r>
-      <w:r>
-        <w:rPr>
-          <w:rFonts w:ascii="Inter" w:hAnsi="Inter"/>
-        </w:rPr>
-        <w:t xml:space="preserve"> </w:t>
-      </w:r>
-      <w:r>
-        <w:rPr>
-          <w:rFonts w:ascii="Inter" w:hAnsi="Inter"/>
-        </w:rPr>
-        <w:t xml:space="preserve">strategies</w:t>
-      </w:r>
-    </w:p>
-    <w:p>
-      <w:pPr>
-        <w:numPr>
-          <w:ilvl w:val="0"/>
-          <w:numId w:val="1003"/>
-        </w:numPr>
-        <w:pStyle w:val="Compact"/>
-      </w:pPr>
-      <w:r>
-        <w:rPr>
-          <w:bCs/>
-          <w:rFonts w:ascii="Inter" w:hAnsi="Inter"/>
-          <w:b/>
-          <w:color w:val="0F4761"/>
-        </w:rPr>
-        <w:t xml:space="preserve">Preparation</w:t>
-      </w:r>
-      <w:r>
-        <w:rPr>
-          <w:rFonts w:ascii="Inter" w:hAnsi="Inter"/>
-        </w:rPr>
-        <w:t xml:space="preserve"> </w:t>
-      </w:r>
-      <w:r>
-        <w:rPr>
-          <w:rFonts w:ascii="Inter" w:hAnsi="Inter"/>
-        </w:rPr>
-        <w:t xml:space="preserve">(1 point): Stayed within time, showed readiness</w:t>
-      </w:r>
-    </w:p>
     <w:bookmarkEnd w:id="28"/>
     <w:bookmarkEnd w:id="29"/>
     <w:bookmarkStart w:id="30" w:name="timeline-and-support"/>
-    <w:p>
-      <w:pPr>
-        <w:pStyle w:val="Heading2"/>
-      </w:pPr>
-      <w:r>
-        <w:rPr>
-          <w:rFonts w:ascii="Inter" w:hAnsi="Inter"/>
-        </w:rPr>
-        <w:t xml:space="preserve">Timeline and Support</w:t>
-      </w:r>
-    </w:p>
-    <w:p>
-      <w:pPr>
-        <w:numPr>
-          <w:ilvl w:val="0"/>
-          <w:numId w:val="1004"/>
-        </w:numPr>
-        <w:pStyle w:val="Compact"/>
-      </w:pPr>
-      <w:r>
-        <w:rPr>
-          <w:bCs/>
-          <w:rFonts w:ascii="Inter" w:hAnsi="Inter"/>
+    <w:bookmarkEnd w:id="30"/>
+    <w:bookmarkStart w:id="31" w:name="why-this-assignment-matters"/>
+    <w:bookmarkEnd w:id="31"/>
+    <w:bookmarkStart w:id="32" w:name="final-thoughts"/>
+    <w:bookmarkEnd w:id="32"/>
+    <w:bookmarkEnd w:id="33"/>
+    <w:tbl>
+      <w:tblPr>
+        <w:tblW w:type="auto" w:w="0"/>
+        <w:tblLook w:firstColumn="1" w:firstRow="1" w:lastColumn="0" w:lastRow="0" w:noHBand="0" w:noVBand="1" w:val="04A0"/>
+      </w:tblPr>
+      <w:tblGrid>
+        <w:gridCol w:w="3600"/>
+        <w:gridCol w:w="3600"/>
+        <w:gridCol w:w="3600"/>
+      </w:tblGrid>
+      <w:tr>
+        <w:tc>
+          <w:tcPr>
+            <w:tcW w:type="dxa" w:w="3600"/>
+          </w:tcPr>
+          <w:p>
+            <w:r>
+              <w:rPr>
+                <w:b/>
+              </w:rPr>
+              <w:t>Criterion</w:t>
+            </w:r>
+          </w:p>
+        </w:tc>
+        <w:tc>
+          <w:tcPr>
+            <w:tcW w:type="dxa" w:w="3600"/>
+          </w:tcPr>
+          <w:p>
+            <w:r>
+              <w:rPr>
+                <w:b/>
+              </w:rPr>
+              <w:t>Points</w:t>
+            </w:r>
+          </w:p>
+        </w:tc>
+        <w:tc>
+          <w:tcPr>
+            <w:tcW w:type="dxa" w:w="3600"/>
+          </w:tcPr>
+          <w:p>
+            <w:r>
+              <w:rPr>
+                <w:b/>
+              </w:rPr>
+              <w:t>What I'm Looking For</w:t>
+            </w:r>
+          </w:p>
+        </w:tc>
+      </w:tr>
+      <w:tr>
+        <w:tc>
+          <w:tcPr>
+            <w:tcW w:type="dxa" w:w="3600"/>
+          </w:tcPr>
+          <w:p>
+            <w:r>
+              <w:t>Completeness and polish</w:t>
+            </w:r>
+          </w:p>
+        </w:tc>
+        <w:tc>
+          <w:tcPr>
+            <w:tcW w:type="dxa" w:w="3600"/>
+          </w:tcPr>
+          <w:p>
+            <w:r>
+              <w:t>5</w:t>
+            </w:r>
+          </w:p>
+        </w:tc>
+        <w:tc>
+          <w:tcPr>
+            <w:tcW w:type="dxa" w:w="3600"/>
+          </w:tcPr>
+          <w:p>
+            <w:r>
+              <w:t>All lessons are thorough, well-organized, and professionally presented</w:t>
+            </w:r>
+          </w:p>
+        </w:tc>
+      </w:tr>
+      <w:tr>
+        <w:tc>
+          <w:tcPr>
+            <w:tcW w:type="dxa" w:w="3600"/>
+          </w:tcPr>
+          <w:p>
+            <w:r>
+              <w:t>Inquiry depth</w:t>
+            </w:r>
+          </w:p>
+        </w:tc>
+        <w:tc>
+          <w:tcPr>
+            <w:tcW w:type="dxa" w:w="3600"/>
+          </w:tcPr>
+          <w:p>
+            <w:r>
+              <w:t>5</w:t>
+            </w:r>
+          </w:p>
+        </w:tc>
+        <w:tc>
+          <w:tcPr>
+            <w:tcW w:type="dxa" w:w="3600"/>
+          </w:tcPr>
+          <w:p>
+            <w:r>
+              <w:t>Lessons demonstrate sophisticated understanding of inquiry teaching across multiple dimensions</w:t>
+            </w:r>
+          </w:p>
+        </w:tc>
+      </w:tr>
+      <w:tr>
+        <w:tc>
+          <w:tcPr>
+            <w:tcW w:type="dxa" w:w="3600"/>
+          </w:tcPr>
+          <w:p>
+            <w:r>
+              <w:t>Integration of feedback</w:t>
+            </w:r>
+          </w:p>
+        </w:tc>
+        <w:tc>
+          <w:tcPr>
+            <w:tcW w:type="dxa" w:w="3600"/>
+          </w:tcPr>
+          <w:p>
+            <w:r>
+              <w:t>5</w:t>
+            </w:r>
+          </w:p>
+        </w:tc>
+        <w:tc>
+          <w:tcPr>
+            <w:tcW w:type="dxa" w:w="3600"/>
+          </w:tcPr>
+          <w:p>
+            <w:r>
+              <w:t>Clear evidence that workshop feedback and peer review shaped meaningful revisions</w:t>
+            </w:r>
+          </w:p>
+        </w:tc>
+      </w:tr>
+      <w:tr>
+        <w:tc>
+          <w:tcPr>
+            <w:tcW w:type="dxa" w:w="3600"/>
+          </w:tcPr>
+          <w:p>
+            <w:r>
+              <w:t>Technology showcase</w:t>
+            </w:r>
+          </w:p>
+        </w:tc>
+        <w:tc>
+          <w:tcPr>
+            <w:tcW w:type="dxa" w:w="3600"/>
+          </w:tcPr>
+          <w:p>
+            <w:r>
+              <w:t>5</w:t>
+            </w:r>
+          </w:p>
+        </w:tc>
+        <w:tc>
+          <w:tcPr>
+            <w:tcW w:type="dxa" w:w="3600"/>
+          </w:tcPr>
+          <w:p>
+            <w:r>
+              <w:t>One lesson demonstrates thoughtful tech integration that reveals or amplifies student thinking</w:t>
+            </w:r>
+          </w:p>
+        </w:tc>
+      </w:tr>
+      <w:tr>
+        <w:tc>
+          <w:tcPr>
+            <w:tcW w:type="dxa" w:w="3600"/>
+          </w:tcPr>
+          <w:p>
+            <w:r>
+              <w:t>Differentiation showcase</w:t>
+            </w:r>
+          </w:p>
+        </w:tc>
+        <w:tc>
+          <w:tcPr>
+            <w:tcW w:type="dxa" w:w="3600"/>
+          </w:tcPr>
+          <w:p>
+            <w:r>
+              <w:t>5</w:t>
+            </w:r>
+          </w:p>
+        </w:tc>
+        <w:tc>
+          <w:tcPr>
+            <w:tcW w:type="dxa" w:w="3600"/>
+          </w:tcPr>
+          <w:p>
+            <w:r>
+              <w:t>One lesson demonstrates how you provide access to challenge for diverse learners</w:t>
+            </w:r>
+          </w:p>
+        </w:tc>
+      </w:tr>
+      <w:tr>
+        <w:tc>
+          <w:tcPr>
+            <w:tcW w:type="dxa" w:w="3600"/>
+          </w:tcPr>
+          <w:p>
+            <w:r>
+              <w:t>Discourse showcase</w:t>
+            </w:r>
+          </w:p>
+        </w:tc>
+        <w:tc>
+          <w:tcPr>
+            <w:tcW w:type="dxa" w:w="3600"/>
+          </w:tcPr>
+          <w:p>
+            <w:r>
+              <w:t>5</w:t>
+            </w:r>
+          </w:p>
+        </w:tc>
+        <w:tc>
+          <w:tcPr>
+            <w:tcW w:type="dxa" w:w="3600"/>
+          </w:tcPr>
+          <w:p>
+            <w:r>
+              <w:t>One lesson demonstrates talk moves, questioning strategies, and structures that deepen student reasoning</w:t>
+            </w:r>
+          </w:p>
+        </w:tc>
+      </w:tr>
+      <w:tr>
+        <w:tc>
+          <w:tcPr>
+            <w:tcW w:type="dxa" w:w="3600"/>
+          </w:tcPr>
+          <w:p>
+            <w:r>
+              <w:t>Unit coherence</w:t>
+            </w:r>
+          </w:p>
+        </w:tc>
+        <w:tc>
+          <w:tcPr>
+            <w:tcW w:type="dxa" w:w="3600"/>
+          </w:tcPr>
+          <w:p>
+            <w:r>
+              <w:t>5</w:t>
+            </w:r>
+          </w:p>
+        </w:tc>
+        <w:tc>
+          <w:tcPr>
+            <w:tcW w:type="dxa" w:w="3600"/>
+          </w:tcPr>
+          <w:p>
+            <w:r>
+              <w:t>Lessons connect to each other and build toward meaningful learning</w:t>
+            </w:r>
+          </w:p>
+        </w:tc>
+      </w:tr>
+      <w:tr>
+        <w:tc>
+          <w:tcPr>
+            <w:tcW w:type="dxa" w:w="3600"/>
+          </w:tcPr>
+          <w:p>
+            <w:r>
+              <w:t>Theoretical grounding</w:t>
+            </w:r>
+          </w:p>
+        </w:tc>
+        <w:tc>
+          <w:tcPr>
+            <w:tcW w:type="dxa" w:w="3600"/>
+          </w:tcPr>
+          <w:p>
+            <w:r>
+              <w:t>5</w:t>
+            </w:r>
+          </w:p>
+        </w:tc>
+        <w:tc>
+          <w:tcPr>
+            <w:tcW w:type="dxa" w:w="3600"/>
+          </w:tcPr>
+          <w:p>
+            <w:r>
+              <w:t>Strong connections to course frameworks and readings with specific examples from your lessons</w:t>
+            </w:r>
+          </w:p>
+        </w:tc>
+      </w:tr>
+      <w:tr>
+        <w:tc>
+          <w:tcPr>
+            <w:tcW w:type="dxa" w:w="3600"/>
+          </w:tcPr>
+          <w:p>
+            <w:r>
+              <w:t>Reflection depth</w:t>
+            </w:r>
+          </w:p>
+        </w:tc>
+        <w:tc>
+          <w:tcPr>
+            <w:tcW w:type="dxa" w:w="3600"/>
+          </w:tcPr>
+          <w:p>
+            <w:r>
+              <w:t>5</w:t>
+            </w:r>
+          </w:p>
+        </w:tc>
+        <w:tc>
+          <w:tcPr>
+            <w:tcW w:type="dxa" w:w="3600"/>
+          </w:tcPr>
+          <w:p>
+            <w:r>
+              <w:t>Thoughtful analysis of revision journey and growth as teacher in Unit Rationale</w:t>
+            </w:r>
+          </w:p>
+        </w:tc>
+      </w:tr>
+    </w:tbl>
+    <w:p>
+      <w:r>
+        <w:rPr>
           <w:b/>
           <w:color w:val="0F4761"/>
         </w:rPr>
-        <w:t xml:space="preserve">Weeks 11-13:</w:t>
-      </w:r>
-      <w:r>
-        <w:rPr>
-          <w:rFonts w:ascii="Inter" w:hAnsi="Inter"/>
-        </w:rPr>
-        <w:t xml:space="preserve"> </w:t>
-      </w:r>
-      <w:r>
-        <w:rPr>
-          <w:rFonts w:ascii="Inter" w:hAnsi="Inter"/>
-        </w:rPr>
-        <w:t xml:space="preserve">Workshop cycles and revision checkpoints</w:t>
-      </w:r>
-      <w:r>
-        <w:rPr>
-          <w:rFonts w:ascii="Inter" w:hAnsi="Inter"/>
-        </w:rPr>
-        <w:t xml:space="preserve"> </w:t>
-      </w:r>
-      <w:r>
-        <w:rPr>
-          <w:rFonts w:ascii="Inter" w:hAnsi="Inter"/>
-        </w:rPr>
-        <w:t xml:space="preserve">(Technology Checkpoint/b/c)</w:t>
-      </w:r>
-    </w:p>
-    <w:p>
-      <w:pPr>
-        <w:numPr>
-          <w:ilvl w:val="0"/>
-          <w:numId w:val="1004"/>
-        </w:numPr>
-        <w:pStyle w:val="Compact"/>
-      </w:pPr>
-      <w:r>
-        <w:rPr>
-          <w:bCs/>
-          <w:rFonts w:ascii="Inter" w:hAnsi="Inter"/>
-          <w:b/>
-          <w:color w:val="0F4761"/>
-        </w:rPr>
-        <w:t xml:space="preserve">Week 14:</w:t>
-      </w:r>
-      <w:r>
-        <w:rPr>
-          <w:rFonts w:ascii="Inter" w:hAnsi="Inter"/>
-        </w:rPr>
-        <w:t xml:space="preserve"> </w:t>
-      </w:r>
-      <w:r>
-        <w:rPr>
-          <w:rFonts w:ascii="Inter" w:hAnsi="Inter"/>
-        </w:rPr>
-        <w:t xml:space="preserve">Unit assembly + Engagement Showcases</w:t>
-      </w:r>
-    </w:p>
-    <w:p>
-      <w:pPr>
-        <w:numPr>
-          <w:ilvl w:val="1"/>
-          <w:numId w:val="1005"/>
-        </w:numPr>
-        <w:pStyle w:val="Compact"/>
-      </w:pPr>
-      <w:r>
-        <w:rPr>
-          <w:rFonts w:ascii="Inter" w:hAnsi="Inter"/>
-        </w:rPr>
-        <w:t xml:space="preserve">Tuesday, May 6: Half of class presents showcases</w:t>
-      </w:r>
-    </w:p>
-    <w:p>
-      <w:pPr>
-        <w:numPr>
-          <w:ilvl w:val="1"/>
-          <w:numId w:val="1005"/>
-        </w:numPr>
-        <w:pStyle w:val="Compact"/>
-      </w:pPr>
-      <w:r>
-        <w:rPr>
-          <w:rFonts w:ascii="Inter" w:hAnsi="Inter"/>
-        </w:rPr>
-        <w:t xml:space="preserve">Thursday, May 8: Other half presents showcases</w:t>
-      </w:r>
-    </w:p>
-    <w:p>
-      <w:pPr>
-        <w:numPr>
-          <w:ilvl w:val="0"/>
-          <w:numId w:val="1004"/>
-        </w:numPr>
-        <w:pStyle w:val="Compact"/>
-      </w:pPr>
-      <w:r>
-        <w:rPr>
-          <w:bCs/>
-          <w:rFonts w:ascii="Inter" w:hAnsi="Inter"/>
-          <w:b/>
-          <w:color w:val="0F4761"/>
-        </w:rPr>
-        <w:t xml:space="preserve">Finals Week:</w:t>
-      </w:r>
-      <w:r>
-        <w:rPr>
-          <w:rFonts w:ascii="Inter" w:hAnsi="Inter"/>
-        </w:rPr>
-        <w:t xml:space="preserve"> </w:t>
-      </w:r>
-      <w:r>
-        <w:rPr>
-          <w:rFonts w:ascii="Inter" w:hAnsi="Inter"/>
-        </w:rPr>
-        <w:t xml:space="preserve">Final unit , 11:59 PM</w:t>
-      </w:r>
-    </w:p>
-    <w:p>
-      <w:pPr>
-        <w:pStyle w:val="FirstParagraph"/>
-      </w:pPr>
-      <w:r>
-        <w:rPr>
-          <w:bCs/>
-          <w:rFonts w:ascii="Inter" w:hAnsi="Inter"/>
-          <w:b/>
-          <w:color w:val="0F4761"/>
-        </w:rPr>
-        <w:t xml:space="preserve">Getting help:</w:t>
-      </w:r>
-      <w:r>
-        <w:rPr>
-          <w:rFonts w:ascii="Inter" w:hAnsi="Inter"/>
-        </w:rPr>
-        <w:t xml:space="preserve"> </w:t>
-      </w:r>
-      <w:r>
-        <w:rPr>
-          <w:rFonts w:ascii="Inter" w:hAnsi="Inter"/>
-        </w:rPr>
-        <w:t xml:space="preserve">- Office hours: Schedule time to discuss your unit -</w:t>
-      </w:r>
-      <w:r>
-        <w:rPr>
-          <w:rFonts w:ascii="Inter" w:hAnsi="Inter"/>
-        </w:rPr>
-        <w:t xml:space="preserve"> </w:t>
-      </w:r>
-      <w:r>
-        <w:rPr>
-          <w:rFonts w:ascii="Inter" w:hAnsi="Inter"/>
-        </w:rPr>
-        <w:t xml:space="preserve">Todd-in-a-Can: Use AI feedback tool throughout revision process - Peer</w:t>
-      </w:r>
-      <w:r>
-        <w:rPr>
-          <w:rFonts w:ascii="Inter" w:hAnsi="Inter"/>
-        </w:rPr>
-        <w:t xml:space="preserve"> </w:t>
-      </w:r>
-      <w:r>
-        <w:rPr>
-          <w:rFonts w:ascii="Inter" w:hAnsi="Inter"/>
-        </w:rPr>
-        <w:t xml:space="preserve">consultation: Continue conversations with workshop partners - Canvas</w:t>
-      </w:r>
-      <w:r>
-        <w:rPr>
-          <w:rFonts w:ascii="Inter" w:hAnsi="Inter"/>
-        </w:rPr>
-        <w:t xml:space="preserve"> </w:t>
-      </w:r>
-      <w:r>
-        <w:rPr>
-          <w:rFonts w:ascii="Inter" w:hAnsi="Inter"/>
-        </w:rPr>
-        <w:t xml:space="preserve">discussion: Post questions for whole class</w:t>
-      </w:r>
-    </w:p>
-    <w:bookmarkEnd w:id="30"/>
-    <w:bookmarkStart w:id="31" w:name="why-this-assignment-matters"/>
-    <w:p>
-      <w:pPr>
-        <w:pStyle w:val="Heading2"/>
-      </w:pPr>
-      <w:r>
-        <w:rPr>
-          <w:rFonts w:ascii="Inter" w:hAnsi="Inter"/>
-        </w:rPr>
-        <w:t xml:space="preserve">Why This Assignment Matters</w:t>
-      </w:r>
-    </w:p>
-    <w:p>
-      <w:pPr>
-        <w:pStyle w:val="FirstParagraph"/>
-      </w:pPr>
-      <w:r>
-        <w:rPr>
-          <w:rFonts w:ascii="Inter" w:hAnsi="Inter"/>
-        </w:rPr>
-        <w:t xml:space="preserve">This unit represents your growth from teacher candidate to reflective</w:t>
-      </w:r>
-      <w:r>
-        <w:rPr>
-          <w:rFonts w:ascii="Inter" w:hAnsi="Inter"/>
-        </w:rPr>
-        <w:t xml:space="preserve"> </w:t>
-      </w:r>
-      <w:r>
-        <w:rPr>
-          <w:rFonts w:ascii="Inter" w:hAnsi="Inter"/>
-        </w:rPr>
-        <w:t xml:space="preserve">practitioner. Through this process, you’ve: - Taught real lessons to</w:t>
-      </w:r>
-      <w:r>
-        <w:rPr>
-          <w:rFonts w:ascii="Inter" w:hAnsi="Inter"/>
-        </w:rPr>
-        <w:t xml:space="preserve"> </w:t>
-      </w:r>
-      <w:r>
-        <w:rPr>
-          <w:rFonts w:ascii="Inter" w:hAnsi="Inter"/>
-        </w:rPr>
-        <w:t xml:space="preserve">real students - Analyzed student learning data - Received and integrated</w:t>
-      </w:r>
-      <w:r>
-        <w:rPr>
-          <w:rFonts w:ascii="Inter" w:hAnsi="Inter"/>
-        </w:rPr>
-        <w:t xml:space="preserve"> </w:t>
-      </w:r>
-      <w:r>
-        <w:rPr>
-          <w:rFonts w:ascii="Inter" w:hAnsi="Inter"/>
-        </w:rPr>
-        <w:t xml:space="preserve">peer feedback - Revised based on multiple pedagogical lenses -</w:t>
-      </w:r>
-      <w:r>
-        <w:rPr>
-          <w:rFonts w:ascii="Inter" w:hAnsi="Inter"/>
-        </w:rPr>
-        <w:t xml:space="preserve"> </w:t>
-      </w:r>
-      <w:r>
-        <w:rPr>
-          <w:rFonts w:ascii="Inter" w:hAnsi="Inter"/>
-        </w:rPr>
-        <w:t xml:space="preserve">Articulated your teaching philosophy</w:t>
-      </w:r>
-    </w:p>
-    <w:p>
-      <w:pPr>
-        <w:pStyle w:val="BodyText"/>
-      </w:pPr>
-      <w:r>
-        <w:rPr>
-          <w:rFonts w:ascii="Inter" w:hAnsi="Inter"/>
-        </w:rPr>
-        <w:t xml:space="preserve">This is the work of professional teaching: designing thoughtful lessons,</w:t>
-      </w:r>
-      <w:r>
-        <w:rPr>
-          <w:rFonts w:ascii="Inter" w:hAnsi="Inter"/>
-        </w:rPr>
-        <w:t xml:space="preserve"> </w:t>
-      </w:r>
-      <w:r>
-        <w:rPr>
-          <w:rFonts w:ascii="Inter" w:hAnsi="Inter"/>
-        </w:rPr>
-        <w:t xml:space="preserve">trying them out, studying what happens, and continually improving. The</w:t>
-      </w:r>
-      <w:r>
-        <w:rPr>
-          <w:rFonts w:ascii="Inter" w:hAnsi="Inter"/>
-        </w:rPr>
-        <w:t xml:space="preserve"> </w:t>
-      </w:r>
-      <w:r>
-        <w:rPr>
-          <w:rFonts w:ascii="Inter" w:hAnsi="Inter"/>
-        </w:rPr>
-        <w:t xml:space="preserve">habits you’re building here will serve you throughout your career.</w:t>
-      </w:r>
-    </w:p>
-    <w:bookmarkEnd w:id="31"/>
-    <w:bookmarkStart w:id="32" w:name="final-thoughts"/>
-    <w:p>
-      <w:pPr>
-        <w:pStyle w:val="Heading2"/>
-      </w:pPr>
-      <w:r>
-        <w:rPr>
-          <w:rFonts w:ascii="Inter" w:hAnsi="Inter"/>
-        </w:rPr>
-        <w:t xml:space="preserve">Final Thoughts</w:t>
-      </w:r>
-    </w:p>
-    <w:p>
-      <w:pPr>
-        <w:pStyle w:val="FirstParagraph"/>
-      </w:pPr>
-      <w:r>
-        <w:rPr>
-          <w:rFonts w:ascii="Inter" w:hAnsi="Inter"/>
-        </w:rPr>
-        <w:t xml:space="preserve">This is a substantial assignment, but you’ve been building toward it all</w:t>
-      </w:r>
-      <w:r>
-        <w:rPr>
-          <w:rFonts w:ascii="Inter" w:hAnsi="Inter"/>
-        </w:rPr>
-        <w:t xml:space="preserve"> </w:t>
-      </w:r>
-      <w:r>
-        <w:rPr>
-          <w:rFonts w:ascii="Inter" w:hAnsi="Inter"/>
-        </w:rPr>
-        <w:t xml:space="preserve">semester. By the time you submit, you’ll have: - Taught these lessons in</w:t>
-      </w:r>
-      <w:r>
-        <w:rPr>
-          <w:rFonts w:ascii="Inter" w:hAnsi="Inter"/>
-        </w:rPr>
-        <w:t xml:space="preserve"> </w:t>
-      </w:r>
-      <w:r>
-        <w:rPr>
-          <w:rFonts w:ascii="Inter" w:hAnsi="Inter"/>
-        </w:rPr>
-        <w:t xml:space="preserve">the field - Written them up once already (Field Experience</w:t>
-      </w:r>
-      <w:r>
-        <w:rPr>
-          <w:rFonts w:ascii="Inter" w:hAnsi="Inter"/>
-        </w:rPr>
-        <w:t xml:space="preserve"> </w:t>
-      </w:r>
-      <w:r>
-        <w:rPr>
-          <w:rFonts w:ascii="Inter" w:hAnsi="Inter"/>
-        </w:rPr>
-        <w:t xml:space="preserve">Documentation) - Analyzed your assessment data (Assessment Case Study) -</w:t>
-      </w:r>
-      <w:r>
-        <w:rPr>
-          <w:rFonts w:ascii="Inter" w:hAnsi="Inter"/>
-        </w:rPr>
-        <w:t xml:space="preserve"> </w:t>
-      </w:r>
-      <w:r>
-        <w:rPr>
-          <w:rFonts w:ascii="Inter" w:hAnsi="Inter"/>
-        </w:rPr>
-        <w:t xml:space="preserve">Completed three revision cycles with checkpoints (Technology</w:t>
-      </w:r>
-      <w:r>
-        <w:rPr>
-          <w:rFonts w:ascii="Inter" w:hAnsi="Inter"/>
-        </w:rPr>
-        <w:t xml:space="preserve"> </w:t>
-      </w:r>
-      <w:r>
-        <w:rPr>
-          <w:rFonts w:ascii="Inter" w:hAnsi="Inter"/>
-        </w:rPr>
-        <w:t xml:space="preserve">Checkpoint/b/c) - Taught a segment to peers (Engagement Showcase)</w:t>
-      </w:r>
-    </w:p>
-    <w:p>
-      <w:pPr>
-        <w:pStyle w:val="BodyText"/>
-      </w:pPr>
-      <w:r>
-        <w:rPr>
-          <w:rFonts w:ascii="Inter" w:hAnsi="Inter"/>
-        </w:rPr>
-        <w:t xml:space="preserve">The final submission is about bringing all of that work together into a</w:t>
-      </w:r>
-      <w:r>
-        <w:rPr>
-          <w:rFonts w:ascii="Inter" w:hAnsi="Inter"/>
-        </w:rPr>
-        <w:t xml:space="preserve"> </w:t>
-      </w:r>
-      <w:r>
-        <w:rPr>
-          <w:rFonts w:ascii="Inter" w:hAnsi="Inter"/>
-        </w:rPr>
-        <w:t xml:space="preserve">polished, professional package. Trust the process, engage deeply, and</w:t>
-      </w:r>
-      <w:r>
-        <w:rPr>
-          <w:rFonts w:ascii="Inter" w:hAnsi="Inter"/>
-        </w:rPr>
-        <w:t xml:space="preserve"> </w:t>
-      </w:r>
-      <w:r>
-        <w:rPr>
-          <w:rFonts w:ascii="Inter" w:hAnsi="Inter"/>
-        </w:rPr>
-        <w:t xml:space="preserve">take pride in what you create.</w:t>
-      </w:r>
-    </w:p>
-    <w:bookmarkEnd w:id="32"/>
-    <w:bookmarkEnd w:id="33"/>
+        <w:br/>
+        <w:t>4. Submission</w:t>
+      </w:r>
+    </w:p>
+    <w:p>
+      <w:r>
+        <w:t>Submit a single PDF to Canvas containing:</w:t>
+      </w:r>
+    </w:p>
+    <w:p>
+      <w:r>
+        <w:t>• Cover page with your name and field placement context</w:t>
+      </w:r>
+    </w:p>
+    <w:p>
+      <w:r>
+        <w:t>• Unit rationale (4-5 pages)</w:t>
+      </w:r>
+    </w:p>
+    <w:p>
+      <w:r>
+        <w:t>• Three complete lesson plans</w:t>
+      </w:r>
+    </w:p>
+    <w:p>
+      <w:r>
+        <w:t>• Appendices (if needed): student handouts, assessments, supporting materials</w:t>
+      </w:r>
+    </w:p>
+    <w:p>
+      <w:r>
+        <w:br/>
+        <w:t>During Week 14, you'll also present a 10-13 minute Engagement Showcase from one of your revised lessons. This is evaluated separately as part of your participation grade.</w:t>
+      </w:r>
+    </w:p>
     <w:sectPr>
       <w:pgMar w:top="720" w:bottom="720" w:left="720" w:right="720"/>
     </w:sectPr>

</xml_diff>